<commit_message>
add files vscrollbar formmain
</commit_message>
<xml_diff>
--- a/Report - Sao chép.docx
+++ b/Report - Sao chép.docx
@@ -4,12 +4,11 @@
   <w:body>
     <w:p>
       <w:pPr>
-        <w:pStyle w:val="Heading1"/>
+        <w:pStyle w:val="u1"/>
         <w:rPr>
           <w:color w:val="FF0000"/>
         </w:rPr>
       </w:pPr>
-      <w:proofErr w:type="spellStart"/>
       <w:r>
         <w:rPr>
           <w:color w:val="FF0000"/>
@@ -17,7 +16,6 @@
         </w:rPr>
         <w:t>Phần</w:t>
       </w:r>
-      <w:proofErr w:type="spellEnd"/>
       <w:r>
         <w:rPr>
           <w:color w:val="FF0000"/>
@@ -27,23 +25,21 @@
     </w:p>
     <w:p>
       <w:pPr>
-        <w:pStyle w:val="Heading1"/>
-      </w:pPr>
-      <w:proofErr w:type="spellStart"/>
+        <w:pStyle w:val="u1"/>
+      </w:pPr>
       <w:r>
         <w:rPr>
           <w:lang w:val="en-US"/>
         </w:rPr>
         <w:t>Phần</w:t>
       </w:r>
-      <w:proofErr w:type="spellEnd"/>
       <w:r>
         <w:t xml:space="preserve"> 2: Thành viên</w:t>
       </w:r>
     </w:p>
     <w:tbl>
       <w:tblPr>
-        <w:tblStyle w:val="GridTable6Colorful"/>
+        <w:tblStyle w:val="BangLi6Nhiumusc"/>
         <w:tblW w:w="0" w:type="auto"/>
         <w:tblLook w:val="04A0" w:firstRow="1" w:lastRow="0" w:firstColumn="1" w:lastColumn="0" w:noHBand="0" w:noVBand="1"/>
       </w:tblPr>
@@ -122,14 +118,18 @@
           <w:tcPr>
             <w:cnfStyle w:val="001000000000" w:firstRow="0" w:lastRow="0" w:firstColumn="1" w:lastColumn="0" w:oddVBand="0" w:evenVBand="0" w:oddHBand="0" w:evenHBand="0" w:firstRowFirstColumn="0" w:firstRowLastColumn="0" w:lastRowFirstColumn="0" w:lastRowLastColumn="0"/>
             <w:tcW w:w="2254" w:type="dxa"/>
-            <w:vMerge w:val="restart"/>
-            <w:vAlign w:val="center"/>
           </w:tcPr>
           <w:p>
             <w:pPr>
               <w:jc w:val="center"/>
+              <w:rPr>
+                <w:lang w:val="en-US"/>
+              </w:rPr>
             </w:pPr>
             <w:r>
+              <w:rPr>
+                <w:lang w:val="en-US"/>
+              </w:rPr>
               <w:t>Sok Kim Thanh</w:t>
             </w:r>
           </w:p>
@@ -140,319 +140,8 @@
           </w:tcPr>
           <w:p>
             <w:pPr>
+              <w:jc w:val="center"/>
               <w:cnfStyle w:val="000000100000" w:firstRow="0" w:lastRow="0" w:firstColumn="0" w:lastColumn="0" w:oddVBand="0" w:evenVBand="0" w:oddHBand="1" w:evenHBand="0" w:firstRowFirstColumn="0" w:firstRowLastColumn="0" w:lastRowFirstColumn="0" w:lastRowLastColumn="0"/>
-            </w:pPr>
-            <w:r>
-              <w:t>CRUD Loại sản phẩm</w:t>
-            </w:r>
-          </w:p>
-        </w:tc>
-        <w:tc>
-          <w:tcPr>
-            <w:tcW w:w="2254" w:type="dxa"/>
-          </w:tcPr>
-          <w:p>
-            <w:pPr>
-              <w:cnfStyle w:val="000000100000" w:firstRow="0" w:lastRow="0" w:firstColumn="0" w:lastColumn="0" w:oddVBand="0" w:evenVBand="0" w:oddHBand="1" w:evenHBand="0" w:firstRowFirstColumn="0" w:firstRowLastColumn="0" w:lastRowFirstColumn="0" w:lastRowLastColumn="0"/>
-            </w:pPr>
-            <w:r>
-              <w:t>15%</w:t>
-            </w:r>
-          </w:p>
-        </w:tc>
-        <w:tc>
-          <w:tcPr>
-            <w:tcW w:w="2254" w:type="dxa"/>
-          </w:tcPr>
-          <w:p>
-            <w:pPr>
-              <w:cnfStyle w:val="000000100000" w:firstRow="0" w:lastRow="0" w:firstColumn="0" w:lastColumn="0" w:oddVBand="0" w:evenVBand="0" w:oddHBand="1" w:evenHBand="0" w:firstRowFirstColumn="0" w:firstRowLastColumn="0" w:lastRowFirstColumn="0" w:lastRowLastColumn="0"/>
-            </w:pPr>
-            <w:r>
-              <w:t>Thêm xóa sửa đọc dữ liệu danh mục sản phẩm DB</w:t>
-            </w:r>
-          </w:p>
-        </w:tc>
-      </w:tr>
-      <w:tr>
-        <w:tc>
-          <w:tcPr>
-            <w:cnfStyle w:val="001000000000" w:firstRow="0" w:lastRow="0" w:firstColumn="1" w:lastColumn="0" w:oddVBand="0" w:evenVBand="0" w:oddHBand="0" w:evenHBand="0" w:firstRowFirstColumn="0" w:firstRowLastColumn="0" w:lastRowFirstColumn="0" w:lastRowLastColumn="0"/>
-            <w:tcW w:w="2254" w:type="dxa"/>
-            <w:vMerge/>
-          </w:tcPr>
-          <w:p/>
-        </w:tc>
-        <w:tc>
-          <w:tcPr>
-            <w:tcW w:w="2254" w:type="dxa"/>
-          </w:tcPr>
-          <w:p>
-            <w:pPr>
-              <w:cnfStyle w:val="000000000000" w:firstRow="0" w:lastRow="0" w:firstColumn="0" w:lastColumn="0" w:oddVBand="0" w:evenVBand="0" w:oddHBand="0" w:evenHBand="0" w:firstRowFirstColumn="0" w:firstRowLastColumn="0" w:lastRowFirstColumn="0" w:lastRowLastColumn="0"/>
-            </w:pPr>
-            <w:r>
-              <w:rPr>
-                <w:lang w:val="en-US"/>
-              </w:rPr>
-              <w:t xml:space="preserve">CRUD </w:t>
-            </w:r>
-            <w:r>
-              <w:t>Sản phẩm</w:t>
-            </w:r>
-          </w:p>
-        </w:tc>
-        <w:tc>
-          <w:tcPr>
-            <w:tcW w:w="2254" w:type="dxa"/>
-          </w:tcPr>
-          <w:p>
-            <w:pPr>
-              <w:cnfStyle w:val="000000000000" w:firstRow="0" w:lastRow="0" w:firstColumn="0" w:lastColumn="0" w:oddVBand="0" w:evenVBand="0" w:oddHBand="0" w:evenHBand="0" w:firstRowFirstColumn="0" w:firstRowLastColumn="0" w:lastRowFirstColumn="0" w:lastRowLastColumn="0"/>
-            </w:pPr>
-            <w:r>
-              <w:t>15%</w:t>
-            </w:r>
-          </w:p>
-        </w:tc>
-        <w:tc>
-          <w:tcPr>
-            <w:tcW w:w="2254" w:type="dxa"/>
-          </w:tcPr>
-          <w:p>
-            <w:pPr>
-              <w:cnfStyle w:val="000000000000" w:firstRow="0" w:lastRow="0" w:firstColumn="0" w:lastColumn="0" w:oddVBand="0" w:evenVBand="0" w:oddHBand="0" w:evenHBand="0" w:firstRowFirstColumn="0" w:firstRowLastColumn="0" w:lastRowFirstColumn="0" w:lastRowLastColumn="0"/>
-            </w:pPr>
-            <w:r>
-              <w:t>Thêm xóa sửa đọc DL sản phẩm DB</w:t>
-            </w:r>
-          </w:p>
-        </w:tc>
-      </w:tr>
-      <w:tr>
-        <w:trPr>
-          <w:cnfStyle w:val="000000100000" w:firstRow="0" w:lastRow="0" w:firstColumn="0" w:lastColumn="0" w:oddVBand="0" w:evenVBand="0" w:oddHBand="1" w:evenHBand="0" w:firstRowFirstColumn="0" w:firstRowLastColumn="0" w:lastRowFirstColumn="0" w:lastRowLastColumn="0"/>
-        </w:trPr>
-        <w:tc>
-          <w:tcPr>
-            <w:cnfStyle w:val="001000000000" w:firstRow="0" w:lastRow="0" w:firstColumn="1" w:lastColumn="0" w:oddVBand="0" w:evenVBand="0" w:oddHBand="0" w:evenHBand="0" w:firstRowFirstColumn="0" w:firstRowLastColumn="0" w:lastRowFirstColumn="0" w:lastRowLastColumn="0"/>
-            <w:tcW w:w="2254" w:type="dxa"/>
-            <w:vMerge/>
-          </w:tcPr>
-          <w:p/>
-        </w:tc>
-        <w:tc>
-          <w:tcPr>
-            <w:tcW w:w="2254" w:type="dxa"/>
-          </w:tcPr>
-          <w:p>
-            <w:pPr>
-              <w:cnfStyle w:val="000000100000" w:firstRow="0" w:lastRow="0" w:firstColumn="0" w:lastColumn="0" w:oddVBand="0" w:evenVBand="0" w:oddHBand="1" w:evenHBand="0" w:firstRowFirstColumn="0" w:firstRowLastColumn="0" w:lastRowFirstColumn="0" w:lastRowLastColumn="0"/>
-            </w:pPr>
-            <w:r>
-              <w:t>Giỏ hàng</w:t>
-            </w:r>
-          </w:p>
-        </w:tc>
-        <w:tc>
-          <w:tcPr>
-            <w:tcW w:w="2254" w:type="dxa"/>
-          </w:tcPr>
-          <w:p>
-            <w:pPr>
-              <w:cnfStyle w:val="000000100000" w:firstRow="0" w:lastRow="0" w:firstColumn="0" w:lastColumn="0" w:oddVBand="0" w:evenVBand="0" w:oddHBand="1" w:evenHBand="0" w:firstRowFirstColumn="0" w:firstRowLastColumn="0" w:lastRowFirstColumn="0" w:lastRowLastColumn="0"/>
-            </w:pPr>
-            <w:r>
-              <w:t>15%</w:t>
-            </w:r>
-          </w:p>
-        </w:tc>
-        <w:tc>
-          <w:tcPr>
-            <w:tcW w:w="2254" w:type="dxa"/>
-          </w:tcPr>
-          <w:p>
-            <w:pPr>
-              <w:cnfStyle w:val="000000100000" w:firstRow="0" w:lastRow="0" w:firstColumn="0" w:lastColumn="0" w:oddVBand="0" w:evenVBand="0" w:oddHBand="1" w:evenHBand="0" w:firstRowFirstColumn="0" w:firstRowLastColumn="0" w:lastRowFirstColumn="0" w:lastRowLastColumn="0"/>
-            </w:pPr>
-            <w:r>
-              <w:t>Tìm kiếm sản phẩm, đếm sản phẩm giỏ hàng, liệt kê danh sách sản phẩm, giỏ hàng, tăng sản phẩm giỏ hàng, trừ số lượng tồn kho trong db</w:t>
-            </w:r>
-          </w:p>
-        </w:tc>
-      </w:tr>
-      <w:tr>
-        <w:tc>
-          <w:tcPr>
-            <w:cnfStyle w:val="001000000000" w:firstRow="0" w:lastRow="0" w:firstColumn="1" w:lastColumn="0" w:oddVBand="0" w:evenVBand="0" w:oddHBand="0" w:evenHBand="0" w:firstRowFirstColumn="0" w:firstRowLastColumn="0" w:lastRowFirstColumn="0" w:lastRowLastColumn="0"/>
-            <w:tcW w:w="2254" w:type="dxa"/>
-            <w:vMerge/>
-          </w:tcPr>
-          <w:p/>
-        </w:tc>
-        <w:tc>
-          <w:tcPr>
-            <w:tcW w:w="2254" w:type="dxa"/>
-          </w:tcPr>
-          <w:p>
-            <w:pPr>
-              <w:cnfStyle w:val="000000000000" w:firstRow="0" w:lastRow="0" w:firstColumn="0" w:lastColumn="0" w:oddVBand="0" w:evenVBand="0" w:oddHBand="0" w:evenHBand="0" w:firstRowFirstColumn="0" w:firstRowLastColumn="0" w:lastRowFirstColumn="0" w:lastRowLastColumn="0"/>
-            </w:pPr>
-            <w:r>
-              <w:t>Xây dựng main activity</w:t>
-            </w:r>
-          </w:p>
-        </w:tc>
-        <w:tc>
-          <w:tcPr>
-            <w:tcW w:w="2254" w:type="dxa"/>
-          </w:tcPr>
-          <w:p>
-            <w:pPr>
-              <w:cnfStyle w:val="000000000000" w:firstRow="0" w:lastRow="0" w:firstColumn="0" w:lastColumn="0" w:oddVBand="0" w:evenVBand="0" w:oddHBand="0" w:evenHBand="0" w:firstRowFirstColumn="0" w:firstRowLastColumn="0" w:lastRowFirstColumn="0" w:lastRowLastColumn="0"/>
-            </w:pPr>
-            <w:r>
-              <w:t>5%</w:t>
-            </w:r>
-          </w:p>
-        </w:tc>
-        <w:tc>
-          <w:tcPr>
-            <w:tcW w:w="2254" w:type="dxa"/>
-          </w:tcPr>
-          <w:p>
-            <w:pPr>
-              <w:cnfStyle w:val="000000000000" w:firstRow="0" w:lastRow="0" w:firstColumn="0" w:lastColumn="0" w:oddVBand="0" w:evenVBand="0" w:oddHBand="0" w:evenHBand="0" w:firstRowFirstColumn="0" w:firstRowLastColumn="0" w:lastRowFirstColumn="0" w:lastRowLastColumn="0"/>
-            </w:pPr>
-            <w:r>
-              <w:t>Màn hình chính navigation</w:t>
-            </w:r>
-          </w:p>
-        </w:tc>
-      </w:tr>
-      <w:tr>
-        <w:trPr>
-          <w:cnfStyle w:val="000000100000" w:firstRow="0" w:lastRow="0" w:firstColumn="0" w:lastColumn="0" w:oddVBand="0" w:evenVBand="0" w:oddHBand="1" w:evenHBand="0" w:firstRowFirstColumn="0" w:firstRowLastColumn="0" w:lastRowFirstColumn="0" w:lastRowLastColumn="0"/>
-        </w:trPr>
-        <w:tc>
-          <w:tcPr>
-            <w:cnfStyle w:val="001000000000" w:firstRow="0" w:lastRow="0" w:firstColumn="1" w:lastColumn="0" w:oddVBand="0" w:evenVBand="0" w:oddHBand="0" w:evenHBand="0" w:firstRowFirstColumn="0" w:firstRowLastColumn="0" w:lastRowFirstColumn="0" w:lastRowLastColumn="0"/>
-            <w:tcW w:w="2254" w:type="dxa"/>
-            <w:vMerge/>
-          </w:tcPr>
-          <w:p/>
-        </w:tc>
-        <w:tc>
-          <w:tcPr>
-            <w:tcW w:w="2254" w:type="dxa"/>
-          </w:tcPr>
-          <w:p>
-            <w:pPr>
-              <w:cnfStyle w:val="000000100000" w:firstRow="0" w:lastRow="0" w:firstColumn="0" w:lastColumn="0" w:oddVBand="0" w:evenVBand="0" w:oddHBand="1" w:evenHBand="0" w:firstRowFirstColumn="0" w:firstRowLastColumn="0" w:lastRowFirstColumn="0" w:lastRowLastColumn="0"/>
-            </w:pPr>
-            <w:r>
-              <w:t>Xây dựng navigation bar</w:t>
-            </w:r>
-          </w:p>
-        </w:tc>
-        <w:tc>
-          <w:tcPr>
-            <w:tcW w:w="2254" w:type="dxa"/>
-          </w:tcPr>
-          <w:p>
-            <w:pPr>
-              <w:cnfStyle w:val="000000100000" w:firstRow="0" w:lastRow="0" w:firstColumn="0" w:lastColumn="0" w:oddVBand="0" w:evenVBand="0" w:oddHBand="1" w:evenHBand="0" w:firstRowFirstColumn="0" w:firstRowLastColumn="0" w:lastRowFirstColumn="0" w:lastRowLastColumn="0"/>
-            </w:pPr>
-            <w:r>
-              <w:t>5%</w:t>
-            </w:r>
-          </w:p>
-        </w:tc>
-        <w:tc>
-          <w:tcPr>
-            <w:tcW w:w="2254" w:type="dxa"/>
-          </w:tcPr>
-          <w:p>
-            <w:pPr>
-              <w:cnfStyle w:val="000000100000" w:firstRow="0" w:lastRow="0" w:firstColumn="0" w:lastColumn="0" w:oddVBand="0" w:evenVBand="0" w:oddHBand="1" w:evenHBand="0" w:firstRowFirstColumn="0" w:firstRowLastColumn="0" w:lastRowFirstColumn="0" w:lastRowLastColumn="0"/>
-            </w:pPr>
-            <w:r>
-              <w:t xml:space="preserve">Thanh điều hướng ứng dụng liệt kê các chức năng </w:t>
-            </w:r>
-          </w:p>
-        </w:tc>
-      </w:tr>
-      <w:tr>
-        <w:tc>
-          <w:tcPr>
-            <w:cnfStyle w:val="001000000000" w:firstRow="0" w:lastRow="0" w:firstColumn="1" w:lastColumn="0" w:oddVBand="0" w:evenVBand="0" w:oddHBand="0" w:evenHBand="0" w:firstRowFirstColumn="0" w:firstRowLastColumn="0" w:lastRowFirstColumn="0" w:lastRowLastColumn="0"/>
-            <w:tcW w:w="2254" w:type="dxa"/>
-            <w:vMerge w:val="restart"/>
-            <w:vAlign w:val="center"/>
-          </w:tcPr>
-          <w:p>
-            <w:pPr>
-              <w:jc w:val="center"/>
-            </w:pPr>
-            <w:r>
-              <w:t>Phạm Liêm</w:t>
-            </w:r>
-          </w:p>
-        </w:tc>
-        <w:tc>
-          <w:tcPr>
-            <w:tcW w:w="2254" w:type="dxa"/>
-          </w:tcPr>
-          <w:p>
-            <w:pPr>
-              <w:cnfStyle w:val="000000000000" w:firstRow="0" w:lastRow="0" w:firstColumn="0" w:lastColumn="0" w:oddVBand="0" w:evenVBand="0" w:oddHBand="0" w:evenHBand="0" w:firstRowFirstColumn="0" w:firstRowLastColumn="0" w:lastRowFirstColumn="0" w:lastRowLastColumn="0"/>
-            </w:pPr>
-            <w:r>
-              <w:t>Chức năng thanh toán giỏ hàng</w:t>
-            </w:r>
-          </w:p>
-        </w:tc>
-        <w:tc>
-          <w:tcPr>
-            <w:tcW w:w="2254" w:type="dxa"/>
-          </w:tcPr>
-          <w:p>
-            <w:pPr>
-              <w:cnfStyle w:val="000000000000" w:firstRow="0" w:lastRow="0" w:firstColumn="0" w:lastColumn="0" w:oddVBand="0" w:evenVBand="0" w:oddHBand="0" w:evenHBand="0" w:firstRowFirstColumn="0" w:firstRowLastColumn="0" w:lastRowFirstColumn="0" w:lastRowLastColumn="0"/>
-            </w:pPr>
-            <w:r>
-              <w:t>5%</w:t>
-            </w:r>
-          </w:p>
-        </w:tc>
-        <w:tc>
-          <w:tcPr>
-            <w:tcW w:w="2254" w:type="dxa"/>
-          </w:tcPr>
-          <w:p>
-            <w:pPr>
-              <w:cnfStyle w:val="000000000000" w:firstRow="0" w:lastRow="0" w:firstColumn="0" w:lastColumn="0" w:oddVBand="0" w:evenVBand="0" w:oddHBand="0" w:evenHBand="0" w:firstRowFirstColumn="0" w:firstRowLastColumn="0" w:lastRowFirstColumn="0" w:lastRowLastColumn="0"/>
-            </w:pPr>
-            <w:r>
-              <w:t>Tạo hóa đơn mới khi đang shopping(tìm sản phẩm bỏ giỏ hàng xử lý thanh toán giỏ hàng)</w:t>
-            </w:r>
-          </w:p>
-        </w:tc>
-      </w:tr>
-      <w:tr>
-        <w:trPr>
-          <w:cnfStyle w:val="000000100000" w:firstRow="0" w:lastRow="0" w:firstColumn="0" w:lastColumn="0" w:oddVBand="0" w:evenVBand="0" w:oddHBand="1" w:evenHBand="0" w:firstRowFirstColumn="0" w:firstRowLastColumn="0" w:lastRowFirstColumn="0" w:lastRowLastColumn="0"/>
-        </w:trPr>
-        <w:tc>
-          <w:tcPr>
-            <w:cnfStyle w:val="001000000000" w:firstRow="0" w:lastRow="0" w:firstColumn="1" w:lastColumn="0" w:oddVBand="0" w:evenVBand="0" w:oddHBand="0" w:evenHBand="0" w:firstRowFirstColumn="0" w:firstRowLastColumn="0" w:lastRowFirstColumn="0" w:lastRowLastColumn="0"/>
-            <w:tcW w:w="2254" w:type="dxa"/>
-            <w:vMerge/>
-            <w:vAlign w:val="center"/>
-          </w:tcPr>
-          <w:p>
-            <w:pPr>
-              <w:jc w:val="center"/>
             </w:pPr>
           </w:p>
         </w:tc>
@@ -462,11 +151,9 @@
           </w:tcPr>
           <w:p>
             <w:pPr>
+              <w:jc w:val="center"/>
               <w:cnfStyle w:val="000000100000" w:firstRow="0" w:lastRow="0" w:firstColumn="0" w:lastColumn="0" w:oddVBand="0" w:evenVBand="0" w:oddHBand="1" w:evenHBand="0" w:firstRowFirstColumn="0" w:firstRowLastColumn="0" w:lastRowFirstColumn="0" w:lastRowLastColumn="0"/>
             </w:pPr>
-            <w:r>
-              <w:t>CRUD Hóa đơn</w:t>
-            </w:r>
           </w:p>
         </w:tc>
         <w:tc>
@@ -475,123 +162,9 @@
           </w:tcPr>
           <w:p>
             <w:pPr>
+              <w:jc w:val="center"/>
               <w:cnfStyle w:val="000000100000" w:firstRow="0" w:lastRow="0" w:firstColumn="0" w:lastColumn="0" w:oddVBand="0" w:evenVBand="0" w:oddHBand="1" w:evenHBand="0" w:firstRowFirstColumn="0" w:firstRowLastColumn="0" w:lastRowFirstColumn="0" w:lastRowLastColumn="0"/>
             </w:pPr>
-            <w:r>
-              <w:t>15%</w:t>
-            </w:r>
-          </w:p>
-        </w:tc>
-        <w:tc>
-          <w:tcPr>
-            <w:tcW w:w="2254" w:type="dxa"/>
-          </w:tcPr>
-          <w:p>
-            <w:pPr>
-              <w:cnfStyle w:val="000000100000" w:firstRow="0" w:lastRow="0" w:firstColumn="0" w:lastColumn="0" w:oddVBand="0" w:evenVBand="0" w:oddHBand="1" w:evenHBand="0" w:firstRowFirstColumn="0" w:firstRowLastColumn="0" w:lastRowFirstColumn="0" w:lastRowLastColumn="0"/>
-            </w:pPr>
-            <w:r>
-              <w:t>Thêm xóa sửa đọc dữ liệu hóa đơn</w:t>
-            </w:r>
-          </w:p>
-        </w:tc>
-      </w:tr>
-      <w:tr>
-        <w:tc>
-          <w:tcPr>
-            <w:cnfStyle w:val="001000000000" w:firstRow="0" w:lastRow="0" w:firstColumn="1" w:lastColumn="0" w:oddVBand="0" w:evenVBand="0" w:oddHBand="0" w:evenHBand="0" w:firstRowFirstColumn="0" w:firstRowLastColumn="0" w:lastRowFirstColumn="0" w:lastRowLastColumn="0"/>
-            <w:tcW w:w="2254" w:type="dxa"/>
-          </w:tcPr>
-          <w:p/>
-        </w:tc>
-        <w:tc>
-          <w:tcPr>
-            <w:tcW w:w="2254" w:type="dxa"/>
-          </w:tcPr>
-          <w:p>
-            <w:pPr>
-              <w:cnfStyle w:val="000000000000" w:firstRow="0" w:lastRow="0" w:firstColumn="0" w:lastColumn="0" w:oddVBand="0" w:evenVBand="0" w:oddHBand="0" w:evenHBand="0" w:firstRowFirstColumn="0" w:firstRowLastColumn="0" w:lastRowFirstColumn="0" w:lastRowLastColumn="0"/>
-            </w:pPr>
-            <w:r>
-              <w:t>Xem lịch sử hóa đơn</w:t>
-            </w:r>
-          </w:p>
-        </w:tc>
-        <w:tc>
-          <w:tcPr>
-            <w:tcW w:w="2254" w:type="dxa"/>
-          </w:tcPr>
-          <w:p>
-            <w:pPr>
-              <w:cnfStyle w:val="000000000000" w:firstRow="0" w:lastRow="0" w:firstColumn="0" w:lastColumn="0" w:oddVBand="0" w:evenVBand="0" w:oddHBand="0" w:evenHBand="0" w:firstRowFirstColumn="0" w:firstRowLastColumn="0" w:lastRowFirstColumn="0" w:lastRowLastColumn="0"/>
-            </w:pPr>
-            <w:r>
-              <w:t>15%</w:t>
-            </w:r>
-          </w:p>
-        </w:tc>
-        <w:tc>
-          <w:tcPr>
-            <w:tcW w:w="2254" w:type="dxa"/>
-          </w:tcPr>
-          <w:p>
-            <w:pPr>
-              <w:cnfStyle w:val="000000000000" w:firstRow="0" w:lastRow="0" w:firstColumn="0" w:lastColumn="0" w:oddVBand="0" w:evenVBand="0" w:oddHBand="0" w:evenHBand="0" w:firstRowFirstColumn="0" w:firstRowLastColumn="0" w:lastRowFirstColumn="0" w:lastRowLastColumn="0"/>
-            </w:pPr>
-            <w:r>
-              <w:t>Tìm kiếm hóa đơn từ ngày đến ngày</w:t>
-            </w:r>
-          </w:p>
-        </w:tc>
-      </w:tr>
-      <w:tr>
-        <w:trPr>
-          <w:cnfStyle w:val="000000100000" w:firstRow="0" w:lastRow="0" w:firstColumn="0" w:lastColumn="0" w:oddVBand="0" w:evenVBand="0" w:oddHBand="1" w:evenHBand="0" w:firstRowFirstColumn="0" w:firstRowLastColumn="0" w:lastRowFirstColumn="0" w:lastRowLastColumn="0"/>
-        </w:trPr>
-        <w:tc>
-          <w:tcPr>
-            <w:cnfStyle w:val="001000000000" w:firstRow="0" w:lastRow="0" w:firstColumn="1" w:lastColumn="0" w:oddVBand="0" w:evenVBand="0" w:oddHBand="0" w:evenHBand="0" w:firstRowFirstColumn="0" w:firstRowLastColumn="0" w:lastRowFirstColumn="0" w:lastRowLastColumn="0"/>
-            <w:tcW w:w="2254" w:type="dxa"/>
-          </w:tcPr>
-          <w:p/>
-        </w:tc>
-        <w:tc>
-          <w:tcPr>
-            <w:tcW w:w="2254" w:type="dxa"/>
-          </w:tcPr>
-          <w:p>
-            <w:pPr>
-              <w:cnfStyle w:val="000000100000" w:firstRow="0" w:lastRow="0" w:firstColumn="0" w:lastColumn="0" w:oddVBand="0" w:evenVBand="0" w:oddHBand="1" w:evenHBand="0" w:firstRowFirstColumn="0" w:firstRowLastColumn="0" w:lastRowFirstColumn="0" w:lastRowLastColumn="0"/>
-            </w:pPr>
-            <w:r>
-              <w:t>Thống kê hóa đơn</w:t>
-            </w:r>
-          </w:p>
-        </w:tc>
-        <w:tc>
-          <w:tcPr>
-            <w:tcW w:w="2254" w:type="dxa"/>
-          </w:tcPr>
-          <w:p>
-            <w:pPr>
-              <w:cnfStyle w:val="000000100000" w:firstRow="0" w:lastRow="0" w:firstColumn="0" w:lastColumn="0" w:oddVBand="0" w:evenVBand="0" w:oddHBand="1" w:evenHBand="0" w:firstRowFirstColumn="0" w:firstRowLastColumn="0" w:lastRowFirstColumn="0" w:lastRowLastColumn="0"/>
-            </w:pPr>
-            <w:r>
-              <w:t>10%</w:t>
-            </w:r>
-          </w:p>
-        </w:tc>
-        <w:tc>
-          <w:tcPr>
-            <w:tcW w:w="2254" w:type="dxa"/>
-          </w:tcPr>
-          <w:p>
-            <w:pPr>
-              <w:cnfStyle w:val="000000100000" w:firstRow="0" w:lastRow="0" w:firstColumn="0" w:lastColumn="0" w:oddVBand="0" w:evenVBand="0" w:oddHBand="1" w:evenHBand="0" w:firstRowFirstColumn="0" w:firstRowLastColumn="0" w:lastRowFirstColumn="0" w:lastRowLastColumn="0"/>
-            </w:pPr>
-            <w:r>
-              <w:t>Thống kê hóa đơn từ ngày đến ngày</w:t>
-            </w:r>
           </w:p>
         </w:tc>
       </w:tr>
@@ -605,7 +178,7 @@
     </w:p>
     <w:p>
       <w:pPr>
-        <w:pStyle w:val="Heading1"/>
+        <w:pStyle w:val="u1"/>
         <w:rPr>
           <w:color w:val="FF0000"/>
         </w:rPr>
@@ -620,7 +193,7 @@
     <w:p/>
     <w:p>
       <w:pPr>
-        <w:pStyle w:val="Heading1"/>
+        <w:pStyle w:val="u1"/>
       </w:pPr>
       <w:r>
         <w:t>Phần 4: cài đặt hệ thống</w:t>
@@ -628,7 +201,7 @@
     </w:p>
     <w:p>
       <w:pPr>
-        <w:pStyle w:val="Heading1"/>
+        <w:pStyle w:val="u1"/>
         <w:rPr>
           <w:color w:val="FF0000"/>
         </w:rPr>
@@ -642,7 +215,7 @@
     </w:p>
     <w:p>
       <w:pPr>
-        <w:pStyle w:val="Heading1"/>
+        <w:pStyle w:val="u1"/>
       </w:pPr>
       <w:r>
         <w:t>Phần 6: Tài liệu tham khảo</w:t>
@@ -1236,7 +809,7 @@
     <w:lsdException w:name="Unresolved Mention" w:semiHidden="1" w:unhideWhenUsed="1"/>
     <w:lsdException w:name="Smart Link" w:semiHidden="1" w:unhideWhenUsed="1"/>
   </w:latentStyles>
-  <w:style w:type="paragraph" w:default="1" w:styleId="Normal">
+  <w:style w:type="paragraph" w:default="1" w:styleId="Binhthng">
     <w:name w:val="Normal"/>
     <w:qFormat/>
     <w:rsid w:val="00AF14FB"/>
@@ -1248,11 +821,11 @@
       <w:sz w:val="28"/>
     </w:rPr>
   </w:style>
-  <w:style w:type="paragraph" w:styleId="Heading1">
+  <w:style w:type="paragraph" w:styleId="u1">
     <w:name w:val="heading 1"/>
-    <w:basedOn w:val="Normal"/>
-    <w:next w:val="Normal"/>
-    <w:link w:val="Heading1Char"/>
+    <w:basedOn w:val="Binhthng"/>
+    <w:next w:val="Binhthng"/>
+    <w:link w:val="u1Char"/>
     <w:uiPriority w:val="9"/>
     <w:qFormat/>
     <w:rsid w:val="00820EA9"/>
@@ -1269,11 +842,11 @@
       <w:szCs w:val="32"/>
     </w:rPr>
   </w:style>
-  <w:style w:type="paragraph" w:styleId="Heading2">
+  <w:style w:type="paragraph" w:styleId="u2">
     <w:name w:val="heading 2"/>
-    <w:basedOn w:val="Normal"/>
-    <w:next w:val="Normal"/>
-    <w:link w:val="Heading2Char"/>
+    <w:basedOn w:val="Binhthng"/>
+    <w:next w:val="Binhthng"/>
+    <w:link w:val="u2Char"/>
     <w:uiPriority w:val="9"/>
     <w:unhideWhenUsed/>
     <w:qFormat/>
@@ -1291,13 +864,13 @@
       <w:szCs w:val="26"/>
     </w:rPr>
   </w:style>
-  <w:style w:type="character" w:default="1" w:styleId="DefaultParagraphFont">
+  <w:style w:type="character" w:default="1" w:styleId="Phngmcinhcuaoanvn">
     <w:name w:val="Default Paragraph Font"/>
     <w:uiPriority w:val="1"/>
     <w:semiHidden/>
     <w:unhideWhenUsed/>
   </w:style>
-  <w:style w:type="table" w:default="1" w:styleId="TableNormal">
+  <w:style w:type="table" w:default="1" w:styleId="BangThngthng">
     <w:name w:val="Normal Table"/>
     <w:uiPriority w:val="99"/>
     <w:semiHidden/>
@@ -1312,15 +885,15 @@
       </w:tblCellMar>
     </w:tblPr>
   </w:style>
-  <w:style w:type="numbering" w:default="1" w:styleId="NoList">
+  <w:style w:type="numbering" w:default="1" w:styleId="Khngco">
     <w:name w:val="No List"/>
     <w:uiPriority w:val="99"/>
     <w:semiHidden/>
     <w:unhideWhenUsed/>
   </w:style>
-  <w:style w:type="paragraph" w:styleId="ListParagraph">
+  <w:style w:type="paragraph" w:styleId="oancuaDanhsach">
     <w:name w:val="List Paragraph"/>
-    <w:basedOn w:val="Normal"/>
+    <w:basedOn w:val="Binhthng"/>
     <w:uiPriority w:val="34"/>
     <w:qFormat/>
     <w:rsid w:val="00820EA9"/>
@@ -1329,11 +902,11 @@
       <w:contextualSpacing/>
     </w:pPr>
   </w:style>
-  <w:style w:type="paragraph" w:styleId="Title">
+  <w:style w:type="paragraph" w:styleId="Tiu">
     <w:name w:val="Title"/>
-    <w:basedOn w:val="Normal"/>
-    <w:next w:val="Normal"/>
-    <w:link w:val="TitleChar"/>
+    <w:basedOn w:val="Binhthng"/>
+    <w:next w:val="Binhthng"/>
+    <w:link w:val="TiuChar"/>
     <w:uiPriority w:val="10"/>
     <w:qFormat/>
     <w:rsid w:val="00820EA9"/>
@@ -1349,10 +922,10 @@
       <w:szCs w:val="56"/>
     </w:rPr>
   </w:style>
-  <w:style w:type="character" w:customStyle="1" w:styleId="TitleChar">
-    <w:name w:val="Title Char"/>
-    <w:basedOn w:val="DefaultParagraphFont"/>
-    <w:link w:val="Title"/>
+  <w:style w:type="character" w:customStyle="1" w:styleId="TiuChar">
+    <w:name w:val="Tiêu đề Char"/>
+    <w:basedOn w:val="Phngmcinhcuaoanvn"/>
+    <w:link w:val="Tiu"/>
     <w:uiPriority w:val="10"/>
     <w:rsid w:val="00820EA9"/>
     <w:rPr>
@@ -1363,10 +936,10 @@
       <w:szCs w:val="56"/>
     </w:rPr>
   </w:style>
-  <w:style w:type="character" w:customStyle="1" w:styleId="Heading1Char">
-    <w:name w:val="Heading 1 Char"/>
-    <w:basedOn w:val="DefaultParagraphFont"/>
-    <w:link w:val="Heading1"/>
+  <w:style w:type="character" w:customStyle="1" w:styleId="u1Char">
+    <w:name w:val="Đầu đề 1 Char"/>
+    <w:basedOn w:val="Phngmcinhcuaoanvn"/>
+    <w:link w:val="u1"/>
     <w:uiPriority w:val="9"/>
     <w:rsid w:val="00820EA9"/>
     <w:rPr>
@@ -1376,10 +949,10 @@
       <w:szCs w:val="32"/>
     </w:rPr>
   </w:style>
-  <w:style w:type="character" w:customStyle="1" w:styleId="Heading2Char">
-    <w:name w:val="Heading 2 Char"/>
-    <w:basedOn w:val="DefaultParagraphFont"/>
-    <w:link w:val="Heading2"/>
+  <w:style w:type="character" w:customStyle="1" w:styleId="u2Char">
+    <w:name w:val="Đầu đề 2 Char"/>
+    <w:basedOn w:val="Phngmcinhcuaoanvn"/>
+    <w:link w:val="u2"/>
     <w:uiPriority w:val="9"/>
     <w:rsid w:val="00820EA9"/>
     <w:rPr>
@@ -1389,9 +962,9 @@
       <w:szCs w:val="26"/>
     </w:rPr>
   </w:style>
-  <w:style w:type="table" w:styleId="TableGrid">
+  <w:style w:type="table" w:styleId="LiBang">
     <w:name w:val="Table Grid"/>
-    <w:basedOn w:val="TableNormal"/>
+    <w:basedOn w:val="BangThngthng"/>
     <w:uiPriority w:val="39"/>
     <w:rsid w:val="00BC3C54"/>
     <w:pPr>
@@ -1408,9 +981,9 @@
       </w:tblBorders>
     </w:tblPr>
   </w:style>
-  <w:style w:type="table" w:styleId="TableGridLight">
+  <w:style w:type="table" w:styleId="BngLiNhat">
     <w:name w:val="Grid Table Light"/>
-    <w:basedOn w:val="TableNormal"/>
+    <w:basedOn w:val="BangThngthng"/>
     <w:uiPriority w:val="40"/>
     <w:rsid w:val="00EC398F"/>
     <w:pPr>
@@ -1427,9 +1000,9 @@
       </w:tblBorders>
     </w:tblPr>
   </w:style>
-  <w:style w:type="table" w:styleId="PlainTable2">
+  <w:style w:type="table" w:styleId="BangThun2">
     <w:name w:val="Plain Table 2"/>
-    <w:basedOn w:val="TableNormal"/>
+    <w:basedOn w:val="BangThngthng"/>
     <w:uiPriority w:val="42"/>
     <w:rsid w:val="00EC398F"/>
     <w:pPr>
@@ -1507,9 +1080,9 @@
       </w:tcPr>
     </w:tblStylePr>
   </w:style>
-  <w:style w:type="table" w:styleId="PlainTable3">
+  <w:style w:type="table" w:styleId="BangThun3">
     <w:name w:val="Plain Table 3"/>
-    <w:basedOn w:val="TableNormal"/>
+    <w:basedOn w:val="BangThngthng"/>
     <w:uiPriority w:val="43"/>
     <w:rsid w:val="00EC398F"/>
     <w:pPr>
@@ -1600,9 +1173,9 @@
       </w:tcPr>
     </w:tblStylePr>
   </w:style>
-  <w:style w:type="table" w:styleId="GridTable5Dark">
+  <w:style w:type="table" w:styleId="BangLi5m">
     <w:name w:val="Grid Table 5 Dark"/>
-    <w:basedOn w:val="TableNormal"/>
+    <w:basedOn w:val="BangThngthng"/>
     <w:uiPriority w:val="50"/>
     <w:rsid w:val="00EC398F"/>
     <w:pPr>
@@ -1706,9 +1279,9 @@
       </w:tcPr>
     </w:tblStylePr>
   </w:style>
-  <w:style w:type="table" w:styleId="GridTable6Colorful">
+  <w:style w:type="table" w:styleId="BangLi6Nhiumusc">
     <w:name w:val="Grid Table 6 Colorful"/>
-    <w:basedOn w:val="TableNormal"/>
+    <w:basedOn w:val="BangThngthng"/>
     <w:uiPriority w:val="51"/>
     <w:rsid w:val="00EC398F"/>
     <w:pPr>

</xml_diff>

<commit_message>
add files from main
</commit_message>
<xml_diff>
--- a/Report - Sao chép.docx
+++ b/Report - Sao chép.docx
@@ -143,6 +143,440 @@
               <w:jc w:val="center"/>
               <w:cnfStyle w:val="000000100000" w:firstRow="0" w:lastRow="0" w:firstColumn="0" w:lastColumn="0" w:oddVBand="0" w:evenVBand="0" w:oddHBand="1" w:evenHBand="0" w:firstRowFirstColumn="0" w:firstRowLastColumn="0" w:lastRowFirstColumn="0" w:lastRowLastColumn="0"/>
             </w:pPr>
+            <w:r>
+              <w:t>Nhân viên</w:t>
+            </w:r>
+          </w:p>
+        </w:tc>
+        <w:tc>
+          <w:tcPr>
+            <w:tcW w:w="2254" w:type="dxa"/>
+          </w:tcPr>
+          <w:p>
+            <w:pPr>
+              <w:jc w:val="center"/>
+              <w:cnfStyle w:val="000000100000" w:firstRow="0" w:lastRow="0" w:firstColumn="0" w:lastColumn="0" w:oddVBand="0" w:evenVBand="0" w:oddHBand="1" w:evenHBand="0" w:firstRowFirstColumn="0" w:firstRowLastColumn="0" w:lastRowFirstColumn="0" w:lastRowLastColumn="0"/>
+            </w:pPr>
+            <w:r>
+              <w:t>5%</w:t>
+            </w:r>
+          </w:p>
+        </w:tc>
+        <w:tc>
+          <w:tcPr>
+            <w:tcW w:w="2254" w:type="dxa"/>
+          </w:tcPr>
+          <w:p>
+            <w:pPr>
+              <w:jc w:val="center"/>
+              <w:cnfStyle w:val="000000100000" w:firstRow="0" w:lastRow="0" w:firstColumn="0" w:lastColumn="0" w:oddVBand="0" w:evenVBand="0" w:oddHBand="1" w:evenHBand="0" w:firstRowFirstColumn="0" w:firstRowLastColumn="0" w:lastRowFirstColumn="0" w:lastRowLastColumn="0"/>
+            </w:pPr>
+          </w:p>
+        </w:tc>
+      </w:tr>
+      <w:tr>
+        <w:tc>
+          <w:tcPr>
+            <w:cnfStyle w:val="001000000000" w:firstRow="0" w:lastRow="0" w:firstColumn="1" w:lastColumn="0" w:oddVBand="0" w:evenVBand="0" w:oddHBand="0" w:evenHBand="0" w:firstRowFirstColumn="0" w:firstRowLastColumn="0" w:lastRowFirstColumn="0" w:lastRowLastColumn="0"/>
+            <w:tcW w:w="2254" w:type="dxa"/>
+          </w:tcPr>
+          <w:p>
+            <w:pPr>
+              <w:jc w:val="center"/>
+              <w:rPr>
+                <w:lang w:val="en-US"/>
+              </w:rPr>
+            </w:pPr>
+          </w:p>
+        </w:tc>
+        <w:tc>
+          <w:tcPr>
+            <w:tcW w:w="2254" w:type="dxa"/>
+          </w:tcPr>
+          <w:p>
+            <w:pPr>
+              <w:jc w:val="center"/>
+              <w:cnfStyle w:val="000000000000" w:firstRow="0" w:lastRow="0" w:firstColumn="0" w:lastColumn="0" w:oddVBand="0" w:evenVBand="0" w:oddHBand="0" w:evenHBand="0" w:firstRowFirstColumn="0" w:firstRowLastColumn="0" w:lastRowFirstColumn="0" w:lastRowLastColumn="0"/>
+            </w:pPr>
+            <w:r>
+              <w:t>Nhà cung cấp</w:t>
+            </w:r>
+          </w:p>
+        </w:tc>
+        <w:tc>
+          <w:tcPr>
+            <w:tcW w:w="2254" w:type="dxa"/>
+          </w:tcPr>
+          <w:p>
+            <w:pPr>
+              <w:jc w:val="center"/>
+              <w:cnfStyle w:val="000000000000" w:firstRow="0" w:lastRow="0" w:firstColumn="0" w:lastColumn="0" w:oddVBand="0" w:evenVBand="0" w:oddHBand="0" w:evenHBand="0" w:firstRowFirstColumn="0" w:firstRowLastColumn="0" w:lastRowFirstColumn="0" w:lastRowLastColumn="0"/>
+            </w:pPr>
+            <w:r>
+              <w:t>5%</w:t>
+            </w:r>
+          </w:p>
+        </w:tc>
+        <w:tc>
+          <w:tcPr>
+            <w:tcW w:w="2254" w:type="dxa"/>
+          </w:tcPr>
+          <w:p>
+            <w:pPr>
+              <w:jc w:val="center"/>
+              <w:cnfStyle w:val="000000000000" w:firstRow="0" w:lastRow="0" w:firstColumn="0" w:lastColumn="0" w:oddVBand="0" w:evenVBand="0" w:oddHBand="0" w:evenHBand="0" w:firstRowFirstColumn="0" w:firstRowLastColumn="0" w:lastRowFirstColumn="0" w:lastRowLastColumn="0"/>
+            </w:pPr>
+          </w:p>
+        </w:tc>
+      </w:tr>
+      <w:tr>
+        <w:trPr>
+          <w:cnfStyle w:val="000000100000" w:firstRow="0" w:lastRow="0" w:firstColumn="0" w:lastColumn="0" w:oddVBand="0" w:evenVBand="0" w:oddHBand="1" w:evenHBand="0" w:firstRowFirstColumn="0" w:firstRowLastColumn="0" w:lastRowFirstColumn="0" w:lastRowLastColumn="0"/>
+        </w:trPr>
+        <w:tc>
+          <w:tcPr>
+            <w:cnfStyle w:val="001000000000" w:firstRow="0" w:lastRow="0" w:firstColumn="1" w:lastColumn="0" w:oddVBand="0" w:evenVBand="0" w:oddHBand="0" w:evenHBand="0" w:firstRowFirstColumn="0" w:firstRowLastColumn="0" w:lastRowFirstColumn="0" w:lastRowLastColumn="0"/>
+            <w:tcW w:w="2254" w:type="dxa"/>
+          </w:tcPr>
+          <w:p>
+            <w:pPr>
+              <w:jc w:val="center"/>
+            </w:pPr>
+            <w:r>
+              <w:t>Quý Ngô</w:t>
+            </w:r>
+          </w:p>
+        </w:tc>
+        <w:tc>
+          <w:tcPr>
+            <w:tcW w:w="2254" w:type="dxa"/>
+          </w:tcPr>
+          <w:p>
+            <w:pPr>
+              <w:jc w:val="center"/>
+              <w:cnfStyle w:val="000000100000" w:firstRow="0" w:lastRow="0" w:firstColumn="0" w:lastColumn="0" w:oddVBand="0" w:evenVBand="0" w:oddHBand="1" w:evenHBand="0" w:firstRowFirstColumn="0" w:firstRowLastColumn="0" w:lastRowFirstColumn="0" w:lastRowLastColumn="0"/>
+            </w:pPr>
+            <w:r>
+              <w:t>Sản phẩm</w:t>
+            </w:r>
+          </w:p>
+        </w:tc>
+        <w:tc>
+          <w:tcPr>
+            <w:tcW w:w="2254" w:type="dxa"/>
+          </w:tcPr>
+          <w:p>
+            <w:pPr>
+              <w:jc w:val="center"/>
+              <w:cnfStyle w:val="000000100000" w:firstRow="0" w:lastRow="0" w:firstColumn="0" w:lastColumn="0" w:oddVBand="0" w:evenVBand="0" w:oddHBand="1" w:evenHBand="0" w:firstRowFirstColumn="0" w:firstRowLastColumn="0" w:lastRowFirstColumn="0" w:lastRowLastColumn="0"/>
+            </w:pPr>
+            <w:r>
+              <w:t>5%</w:t>
+            </w:r>
+          </w:p>
+        </w:tc>
+        <w:tc>
+          <w:tcPr>
+            <w:tcW w:w="2254" w:type="dxa"/>
+          </w:tcPr>
+          <w:p>
+            <w:pPr>
+              <w:jc w:val="center"/>
+              <w:cnfStyle w:val="000000100000" w:firstRow="0" w:lastRow="0" w:firstColumn="0" w:lastColumn="0" w:oddVBand="0" w:evenVBand="0" w:oddHBand="1" w:evenHBand="0" w:firstRowFirstColumn="0" w:firstRowLastColumn="0" w:lastRowFirstColumn="0" w:lastRowLastColumn="0"/>
+            </w:pPr>
+          </w:p>
+        </w:tc>
+      </w:tr>
+      <w:tr>
+        <w:tc>
+          <w:tcPr>
+            <w:cnfStyle w:val="001000000000" w:firstRow="0" w:lastRow="0" w:firstColumn="1" w:lastColumn="0" w:oddVBand="0" w:evenVBand="0" w:oddHBand="0" w:evenHBand="0" w:firstRowFirstColumn="0" w:firstRowLastColumn="0" w:lastRowFirstColumn="0" w:lastRowLastColumn="0"/>
+            <w:tcW w:w="2254" w:type="dxa"/>
+          </w:tcPr>
+          <w:p>
+            <w:pPr>
+              <w:jc w:val="center"/>
+            </w:pPr>
+          </w:p>
+        </w:tc>
+        <w:tc>
+          <w:tcPr>
+            <w:tcW w:w="2254" w:type="dxa"/>
+          </w:tcPr>
+          <w:p>
+            <w:pPr>
+              <w:jc w:val="center"/>
+              <w:cnfStyle w:val="000000000000" w:firstRow="0" w:lastRow="0" w:firstColumn="0" w:lastColumn="0" w:oddVBand="0" w:evenVBand="0" w:oddHBand="0" w:evenHBand="0" w:firstRowFirstColumn="0" w:firstRowLastColumn="0" w:lastRowFirstColumn="0" w:lastRowLastColumn="0"/>
+            </w:pPr>
+            <w:r>
+              <w:t>Khuyến mãi</w:t>
+            </w:r>
+          </w:p>
+        </w:tc>
+        <w:tc>
+          <w:tcPr>
+            <w:tcW w:w="2254" w:type="dxa"/>
+          </w:tcPr>
+          <w:p>
+            <w:pPr>
+              <w:jc w:val="center"/>
+              <w:cnfStyle w:val="000000000000" w:firstRow="0" w:lastRow="0" w:firstColumn="0" w:lastColumn="0" w:oddVBand="0" w:evenVBand="0" w:oddHBand="0" w:evenHBand="0" w:firstRowFirstColumn="0" w:firstRowLastColumn="0" w:lastRowFirstColumn="0" w:lastRowLastColumn="0"/>
+            </w:pPr>
+            <w:r>
+              <w:t>5%</w:t>
+            </w:r>
+          </w:p>
+        </w:tc>
+        <w:tc>
+          <w:tcPr>
+            <w:tcW w:w="2254" w:type="dxa"/>
+          </w:tcPr>
+          <w:p>
+            <w:pPr>
+              <w:jc w:val="center"/>
+              <w:cnfStyle w:val="000000000000" w:firstRow="0" w:lastRow="0" w:firstColumn="0" w:lastColumn="0" w:oddVBand="0" w:evenVBand="0" w:oddHBand="0" w:evenHBand="0" w:firstRowFirstColumn="0" w:firstRowLastColumn="0" w:lastRowFirstColumn="0" w:lastRowLastColumn="0"/>
+            </w:pPr>
+          </w:p>
+        </w:tc>
+      </w:tr>
+      <w:tr>
+        <w:trPr>
+          <w:cnfStyle w:val="000000100000" w:firstRow="0" w:lastRow="0" w:firstColumn="0" w:lastColumn="0" w:oddVBand="0" w:evenVBand="0" w:oddHBand="1" w:evenHBand="0" w:firstRowFirstColumn="0" w:firstRowLastColumn="0" w:lastRowFirstColumn="0" w:lastRowLastColumn="0"/>
+        </w:trPr>
+        <w:tc>
+          <w:tcPr>
+            <w:cnfStyle w:val="001000000000" w:firstRow="0" w:lastRow="0" w:firstColumn="1" w:lastColumn="0" w:oddVBand="0" w:evenVBand="0" w:oddHBand="0" w:evenHBand="0" w:firstRowFirstColumn="0" w:firstRowLastColumn="0" w:lastRowFirstColumn="0" w:lastRowLastColumn="0"/>
+            <w:tcW w:w="2254" w:type="dxa"/>
+          </w:tcPr>
+          <w:p>
+            <w:pPr>
+              <w:jc w:val="center"/>
+            </w:pPr>
+          </w:p>
+        </w:tc>
+        <w:tc>
+          <w:tcPr>
+            <w:tcW w:w="2254" w:type="dxa"/>
+          </w:tcPr>
+          <w:p>
+            <w:pPr>
+              <w:jc w:val="center"/>
+              <w:cnfStyle w:val="000000100000" w:firstRow="0" w:lastRow="0" w:firstColumn="0" w:lastColumn="0" w:oddVBand="0" w:evenVBand="0" w:oddHBand="1" w:evenHBand="0" w:firstRowFirstColumn="0" w:firstRowLastColumn="0" w:lastRowFirstColumn="0" w:lastRowLastColumn="0"/>
+            </w:pPr>
+            <w:r>
+              <w:t>Hóa đơn chi tiết</w:t>
+            </w:r>
+          </w:p>
+        </w:tc>
+        <w:tc>
+          <w:tcPr>
+            <w:tcW w:w="2254" w:type="dxa"/>
+          </w:tcPr>
+          <w:p>
+            <w:pPr>
+              <w:jc w:val="center"/>
+              <w:cnfStyle w:val="000000100000" w:firstRow="0" w:lastRow="0" w:firstColumn="0" w:lastColumn="0" w:oddVBand="0" w:evenVBand="0" w:oddHBand="1" w:evenHBand="0" w:firstRowFirstColumn="0" w:firstRowLastColumn="0" w:lastRowFirstColumn="0" w:lastRowLastColumn="0"/>
+            </w:pPr>
+          </w:p>
+        </w:tc>
+        <w:tc>
+          <w:tcPr>
+            <w:tcW w:w="2254" w:type="dxa"/>
+          </w:tcPr>
+          <w:p>
+            <w:pPr>
+              <w:jc w:val="center"/>
+              <w:cnfStyle w:val="000000100000" w:firstRow="0" w:lastRow="0" w:firstColumn="0" w:lastColumn="0" w:oddVBand="0" w:evenVBand="0" w:oddHBand="1" w:evenHBand="0" w:firstRowFirstColumn="0" w:firstRowLastColumn="0" w:lastRowFirstColumn="0" w:lastRowLastColumn="0"/>
+            </w:pPr>
+          </w:p>
+        </w:tc>
+      </w:tr>
+      <w:tr>
+        <w:tc>
+          <w:tcPr>
+            <w:cnfStyle w:val="001000000000" w:firstRow="0" w:lastRow="0" w:firstColumn="1" w:lastColumn="0" w:oddVBand="0" w:evenVBand="0" w:oddHBand="0" w:evenHBand="0" w:firstRowFirstColumn="0" w:firstRowLastColumn="0" w:lastRowFirstColumn="0" w:lastRowLastColumn="0"/>
+            <w:tcW w:w="2254" w:type="dxa"/>
+          </w:tcPr>
+          <w:p>
+            <w:pPr>
+              <w:jc w:val="center"/>
+            </w:pPr>
+            <w:r>
+              <w:t>Võ Tú</w:t>
+            </w:r>
+          </w:p>
+        </w:tc>
+        <w:tc>
+          <w:tcPr>
+            <w:tcW w:w="2254" w:type="dxa"/>
+          </w:tcPr>
+          <w:p>
+            <w:pPr>
+              <w:jc w:val="center"/>
+              <w:cnfStyle w:val="000000000000" w:firstRow="0" w:lastRow="0" w:firstColumn="0" w:lastColumn="0" w:oddVBand="0" w:evenVBand="0" w:oddHBand="0" w:evenHBand="0" w:firstRowFirstColumn="0" w:firstRowLastColumn="0" w:lastRowFirstColumn="0" w:lastRowLastColumn="0"/>
+            </w:pPr>
+            <w:r>
+              <w:t>Hóa đơn</w:t>
+            </w:r>
+          </w:p>
+        </w:tc>
+        <w:tc>
+          <w:tcPr>
+            <w:tcW w:w="2254" w:type="dxa"/>
+          </w:tcPr>
+          <w:p>
+            <w:pPr>
+              <w:jc w:val="center"/>
+              <w:cnfStyle w:val="000000000000" w:firstRow="0" w:lastRow="0" w:firstColumn="0" w:lastColumn="0" w:oddVBand="0" w:evenVBand="0" w:oddHBand="0" w:evenHBand="0" w:firstRowFirstColumn="0" w:firstRowLastColumn="0" w:lastRowFirstColumn="0" w:lastRowLastColumn="0"/>
+            </w:pPr>
+            <w:r>
+              <w:t>5%</w:t>
+            </w:r>
+          </w:p>
+        </w:tc>
+        <w:tc>
+          <w:tcPr>
+            <w:tcW w:w="2254" w:type="dxa"/>
+          </w:tcPr>
+          <w:p>
+            <w:pPr>
+              <w:jc w:val="center"/>
+              <w:cnfStyle w:val="000000000000" w:firstRow="0" w:lastRow="0" w:firstColumn="0" w:lastColumn="0" w:oddVBand="0" w:evenVBand="0" w:oddHBand="0" w:evenHBand="0" w:firstRowFirstColumn="0" w:firstRowLastColumn="0" w:lastRowFirstColumn="0" w:lastRowLastColumn="0"/>
+            </w:pPr>
+          </w:p>
+        </w:tc>
+      </w:tr>
+      <w:tr>
+        <w:trPr>
+          <w:cnfStyle w:val="000000100000" w:firstRow="0" w:lastRow="0" w:firstColumn="0" w:lastColumn="0" w:oddVBand="0" w:evenVBand="0" w:oddHBand="1" w:evenHBand="0" w:firstRowFirstColumn="0" w:firstRowLastColumn="0" w:lastRowFirstColumn="0" w:lastRowLastColumn="0"/>
+        </w:trPr>
+        <w:tc>
+          <w:tcPr>
+            <w:cnfStyle w:val="001000000000" w:firstRow="0" w:lastRow="0" w:firstColumn="1" w:lastColumn="0" w:oddVBand="0" w:evenVBand="0" w:oddHBand="0" w:evenHBand="0" w:firstRowFirstColumn="0" w:firstRowLastColumn="0" w:lastRowFirstColumn="0" w:lastRowLastColumn="0"/>
+            <w:tcW w:w="2254" w:type="dxa"/>
+          </w:tcPr>
+          <w:p>
+            <w:pPr>
+              <w:jc w:val="center"/>
+            </w:pPr>
+          </w:p>
+        </w:tc>
+        <w:tc>
+          <w:tcPr>
+            <w:tcW w:w="2254" w:type="dxa"/>
+          </w:tcPr>
+          <w:p>
+            <w:pPr>
+              <w:jc w:val="center"/>
+              <w:cnfStyle w:val="000000100000" w:firstRow="0" w:lastRow="0" w:firstColumn="0" w:lastColumn="0" w:oddVBand="0" w:evenVBand="0" w:oddHBand="1" w:evenHBand="0" w:firstRowFirstColumn="0" w:firstRowLastColumn="0" w:lastRowFirstColumn="0" w:lastRowLastColumn="0"/>
+            </w:pPr>
+            <w:r>
+              <w:t>Khách hàng</w:t>
+            </w:r>
+          </w:p>
+        </w:tc>
+        <w:tc>
+          <w:tcPr>
+            <w:tcW w:w="2254" w:type="dxa"/>
+          </w:tcPr>
+          <w:p>
+            <w:pPr>
+              <w:jc w:val="center"/>
+              <w:cnfStyle w:val="000000100000" w:firstRow="0" w:lastRow="0" w:firstColumn="0" w:lastColumn="0" w:oddVBand="0" w:evenVBand="0" w:oddHBand="1" w:evenHBand="0" w:firstRowFirstColumn="0" w:firstRowLastColumn="0" w:lastRowFirstColumn="0" w:lastRowLastColumn="0"/>
+            </w:pPr>
+            <w:r>
+              <w:t>5%</w:t>
+            </w:r>
+          </w:p>
+        </w:tc>
+        <w:tc>
+          <w:tcPr>
+            <w:tcW w:w="2254" w:type="dxa"/>
+          </w:tcPr>
+          <w:p>
+            <w:pPr>
+              <w:jc w:val="center"/>
+              <w:cnfStyle w:val="000000100000" w:firstRow="0" w:lastRow="0" w:firstColumn="0" w:lastColumn="0" w:oddVBand="0" w:evenVBand="0" w:oddHBand="1" w:evenHBand="0" w:firstRowFirstColumn="0" w:firstRowLastColumn="0" w:lastRowFirstColumn="0" w:lastRowLastColumn="0"/>
+            </w:pPr>
+          </w:p>
+        </w:tc>
+      </w:tr>
+      <w:tr>
+        <w:tc>
+          <w:tcPr>
+            <w:cnfStyle w:val="001000000000" w:firstRow="0" w:lastRow="0" w:firstColumn="1" w:lastColumn="0" w:oddVBand="0" w:evenVBand="0" w:oddHBand="0" w:evenHBand="0" w:firstRowFirstColumn="0" w:firstRowLastColumn="0" w:lastRowFirstColumn="0" w:lastRowLastColumn="0"/>
+            <w:tcW w:w="2254" w:type="dxa"/>
+          </w:tcPr>
+          <w:p>
+            <w:pPr>
+              <w:jc w:val="center"/>
+            </w:pPr>
+          </w:p>
+        </w:tc>
+        <w:tc>
+          <w:tcPr>
+            <w:tcW w:w="2254" w:type="dxa"/>
+          </w:tcPr>
+          <w:p>
+            <w:pPr>
+              <w:jc w:val="center"/>
+              <w:cnfStyle w:val="000000000000" w:firstRow="0" w:lastRow="0" w:firstColumn="0" w:lastColumn="0" w:oddVBand="0" w:evenVBand="0" w:oddHBand="0" w:evenHBand="0" w:firstRowFirstColumn="0" w:firstRowLastColumn="0" w:lastRowFirstColumn="0" w:lastRowLastColumn="0"/>
+            </w:pPr>
+            <w:r>
+              <w:t>Phòng ban</w:t>
+            </w:r>
+          </w:p>
+        </w:tc>
+        <w:tc>
+          <w:tcPr>
+            <w:tcW w:w="2254" w:type="dxa"/>
+          </w:tcPr>
+          <w:p>
+            <w:pPr>
+              <w:jc w:val="center"/>
+              <w:cnfStyle w:val="000000000000" w:firstRow="0" w:lastRow="0" w:firstColumn="0" w:lastColumn="0" w:oddVBand="0" w:evenVBand="0" w:oddHBand="0" w:evenHBand="0" w:firstRowFirstColumn="0" w:firstRowLastColumn="0" w:lastRowFirstColumn="0" w:lastRowLastColumn="0"/>
+            </w:pPr>
+          </w:p>
+        </w:tc>
+        <w:tc>
+          <w:tcPr>
+            <w:tcW w:w="2254" w:type="dxa"/>
+          </w:tcPr>
+          <w:p>
+            <w:pPr>
+              <w:jc w:val="center"/>
+              <w:cnfStyle w:val="000000000000" w:firstRow="0" w:lastRow="0" w:firstColumn="0" w:lastColumn="0" w:oddVBand="0" w:evenVBand="0" w:oddHBand="0" w:evenHBand="0" w:firstRowFirstColumn="0" w:firstRowLastColumn="0" w:lastRowFirstColumn="0" w:lastRowLastColumn="0"/>
+            </w:pPr>
+          </w:p>
+        </w:tc>
+      </w:tr>
+      <w:tr>
+        <w:trPr>
+          <w:cnfStyle w:val="000000100000" w:firstRow="0" w:lastRow="0" w:firstColumn="0" w:lastColumn="0" w:oddVBand="0" w:evenVBand="0" w:oddHBand="1" w:evenHBand="0" w:firstRowFirstColumn="0" w:firstRowLastColumn="0" w:lastRowFirstColumn="0" w:lastRowLastColumn="0"/>
+        </w:trPr>
+        <w:tc>
+          <w:tcPr>
+            <w:cnfStyle w:val="001000000000" w:firstRow="0" w:lastRow="0" w:firstColumn="1" w:lastColumn="0" w:oddVBand="0" w:evenVBand="0" w:oddHBand="0" w:evenHBand="0" w:firstRowFirstColumn="0" w:firstRowLastColumn="0" w:lastRowFirstColumn="0" w:lastRowLastColumn="0"/>
+            <w:tcW w:w="2254" w:type="dxa"/>
+          </w:tcPr>
+          <w:p>
+            <w:pPr>
+              <w:jc w:val="center"/>
+            </w:pPr>
+          </w:p>
+        </w:tc>
+        <w:tc>
+          <w:tcPr>
+            <w:tcW w:w="2254" w:type="dxa"/>
+          </w:tcPr>
+          <w:p>
+            <w:pPr>
+              <w:jc w:val="center"/>
+              <w:cnfStyle w:val="000000100000" w:firstRow="0" w:lastRow="0" w:firstColumn="0" w:lastColumn="0" w:oddVBand="0" w:evenVBand="0" w:oddHBand="1" w:evenHBand="0" w:firstRowFirstColumn="0" w:firstRowLastColumn="0" w:lastRowFirstColumn="0" w:lastRowLastColumn="0"/>
+            </w:pPr>
+            <w:r>
+              <w:t>Địa điểm phòng ban</w:t>
+            </w:r>
           </w:p>
         </w:tc>
         <w:tc>

</xml_diff>